<commit_message>
added php work from last tutorial
</commit_message>
<xml_diff>
--- a/javascript/tutorials/week-6/PDO-Introduction.docx
+++ b/javascript/tutorials/week-6/PDO-Introduction.docx
@@ -57,7 +57,15 @@
         <w:t xml:space="preserve"> which you should read. It also includes activity sections which ask you to carry out a set of actions, for example to create or modify some code.</w:t>
       </w:r>
       <w:r>
-        <w:t xml:space="preserve"> The activities reinforce what you have read, but also give you vital coding practice. The workbook is design to be read in sequence, if you skip parts it may make it harder to understand later parts.</w:t>
+        <w:t xml:space="preserve"> The activities reinforce what you have read, but also give you vital coding practice. The workbook is </w:t>
+      </w:r>
+      <w:proofErr w:type="gramStart"/>
+      <w:r>
+        <w:t>design</w:t>
+      </w:r>
+      <w:proofErr w:type="gramEnd"/>
+      <w:r>
+        <w:t xml:space="preserve"> to be read in sequence, if you skip parts it may make it harder to understand later parts.</w:t>
       </w:r>
     </w:p>
     <w:p>
@@ -163,7 +171,15 @@
         <w:t xml:space="preserve">. The data </w:t>
       </w:r>
       <w:r>
-        <w:t xml:space="preserve">(well, actually only string and number literals) </w:t>
+        <w:t xml:space="preserve">(well, </w:t>
+      </w:r>
+      <w:proofErr w:type="gramStart"/>
+      <w:r>
+        <w:t>actually only</w:t>
+      </w:r>
+      <w:proofErr w:type="gramEnd"/>
+      <w:r>
+        <w:t xml:space="preserve"> string and number literals) </w:t>
       </w:r>
       <w:r>
         <w:t>in prepared statements is also formatted correctly</w:t>
@@ -183,8 +199,6 @@
       <w:r>
         <w:t xml:space="preserve">malicious </w:t>
       </w:r>
-      <w:bookmarkStart w:id="0" w:name="_GoBack"/>
-      <w:bookmarkEnd w:id="0"/>
       <w:r>
         <w:t>SQL injection</w:t>
       </w:r>
@@ -729,7 +743,7 @@
           <w:lang w:val="en-US"/>
         </w:rPr>
       </w:pPr>
-      <w:bookmarkStart w:id="1" w:name="_Hlk2672208"/>
+      <w:bookmarkStart w:id="0" w:name="_Hlk2672208"/>
       <w:r>
         <w:rPr>
           <w:rFonts w:ascii="Lucida Console" w:hAnsi="Lucida Console" w:cs="Lucida Console"/>
@@ -740,6 +754,7 @@
         <w:t>"</w:t>
       </w:r>
       <w:proofErr w:type="spellStart"/>
+      <w:proofErr w:type="gramStart"/>
       <w:r>
         <w:rPr>
           <w:rFonts w:ascii="Lucida Console" w:hAnsi="Lucida Console" w:cs="Lucida Console"/>
@@ -759,6 +774,7 @@
         <w:t>:host</w:t>
       </w:r>
       <w:proofErr w:type="spellEnd"/>
+      <w:proofErr w:type="gramEnd"/>
       <w:r>
         <w:rPr>
           <w:rFonts w:ascii="Lucida Console" w:hAnsi="Lucida Console" w:cs="Lucida Console"/>
@@ -867,7 +883,7 @@
         </w:rPr>
       </w:pPr>
     </w:p>
-    <w:bookmarkEnd w:id="1"/>
+    <w:bookmarkEnd w:id="0"/>
     <w:p>
       <w:r>
         <w:t xml:space="preserve">The username and password </w:t>
@@ -940,6 +956,7 @@
         <w:t>"</w:t>
       </w:r>
       <w:proofErr w:type="spellStart"/>
+      <w:proofErr w:type="gramStart"/>
       <w:r>
         <w:rPr>
           <w:rFonts w:ascii="Lucida Console" w:hAnsi="Lucida Console" w:cs="Lucida Console"/>
@@ -950,6 +967,7 @@
         <w:t>mysql:host</w:t>
       </w:r>
       <w:proofErr w:type="spellEnd"/>
+      <w:proofErr w:type="gramEnd"/>
       <w:r>
         <w:rPr>
           <w:rFonts w:ascii="Lucida Console" w:hAnsi="Lucida Console" w:cs="Lucida Console"/>
@@ -1146,6 +1164,7 @@
         <w:t>"</w:t>
       </w:r>
       <w:proofErr w:type="spellStart"/>
+      <w:proofErr w:type="gramStart"/>
       <w:r>
         <w:rPr>
           <w:rFonts w:ascii="Lucida Console" w:hAnsi="Lucida Console" w:cs="Lucida Console"/>
@@ -1156,6 +1175,7 @@
         <w:t>mysql:host</w:t>
       </w:r>
       <w:proofErr w:type="spellEnd"/>
+      <w:proofErr w:type="gramEnd"/>
       <w:r>
         <w:rPr>
           <w:rFonts w:ascii="Lucida Console" w:hAnsi="Lucida Console" w:cs="Lucida Console"/>
@@ -1285,11 +1305,20 @@
           <w:numId w:val="1"/>
         </w:numPr>
         <w:ind w:left="927"/>
-      </w:pPr>
-      <w:r>
+        <w:rPr>
+          <w:strike/>
+        </w:rPr>
+      </w:pPr>
+      <w:r>
+        <w:rPr>
+          <w:strike/>
+        </w:rPr>
         <w:t>Track down your connection credentials</w:t>
       </w:r>
       <w:r>
+        <w:rPr>
+          <w:strike/>
+        </w:rPr>
         <w:t>.</w:t>
       </w:r>
     </w:p>
@@ -1301,18 +1330,27 @@
           <w:numId w:val="1"/>
         </w:numPr>
         <w:ind w:left="927"/>
-      </w:pPr>
-      <w:r>
+        <w:rPr>
+          <w:strike/>
+        </w:rPr>
+      </w:pPr>
+      <w:r>
+        <w:rPr>
+          <w:strike/>
+        </w:rPr>
         <w:t>Connect to phpMyAdmin</w:t>
       </w:r>
       <w:r>
+        <w:rPr>
+          <w:strike/>
+        </w:rPr>
         <w:t xml:space="preserve"> -</w:t>
       </w:r>
       <w:r>
-        <w:t xml:space="preserve"> </w:t>
-      </w:r>
-      <w:r>
-        <w:t>https://at-web2.comp.glam.ac.uk/phpmyadmin/index.php</w:t>
+        <w:rPr>
+          <w:strike/>
+        </w:rPr>
+        <w:t xml:space="preserve"> https://at-web2.comp.glam.ac.uk/phpmyadmin/index.php</w:t>
       </w:r>
     </w:p>
     <w:p>
@@ -1323,11 +1361,20 @@
           <w:numId w:val="1"/>
         </w:numPr>
         <w:ind w:left="927"/>
-      </w:pPr>
-      <w:r>
+        <w:rPr>
+          <w:strike/>
+        </w:rPr>
+      </w:pPr>
+      <w:r>
+        <w:rPr>
+          <w:strike/>
+        </w:rPr>
         <w:t xml:space="preserve">Create at least two tables </w:t>
       </w:r>
       <w:r>
+        <w:rPr>
+          <w:strike/>
+        </w:rPr>
         <w:t>that follow the specification in the coursework.</w:t>
       </w:r>
     </w:p>
@@ -1579,7 +1626,17 @@
           <w:szCs w:val="20"/>
           <w:lang w:val="en-US"/>
         </w:rPr>
-        <w:t>if(!</w:t>
+        <w:t>if</w:t>
+      </w:r>
+      <w:proofErr w:type="gramStart"/>
+      <w:r>
+        <w:rPr>
+          <w:rFonts w:ascii="Lucida Console" w:hAnsi="Lucida Console" w:cs="Lucida Console"/>
+          <w:sz w:val="20"/>
+          <w:szCs w:val="20"/>
+          <w:lang w:val="en-US"/>
+        </w:rPr>
+        <w:t>(!</w:t>
       </w:r>
       <w:proofErr w:type="spellStart"/>
       <w:r>
@@ -1592,6 +1649,7 @@
         <w:t>isset</w:t>
       </w:r>
       <w:proofErr w:type="spellEnd"/>
+      <w:proofErr w:type="gramEnd"/>
       <w:r>
         <w:rPr>
           <w:rFonts w:ascii="Lucida Console" w:hAnsi="Lucida Console" w:cs="Lucida Console"/>
@@ -1660,6 +1718,7 @@
         <w:t xml:space="preserve">  $error = new </w:t>
       </w:r>
       <w:proofErr w:type="spellStart"/>
+      <w:proofErr w:type="gramStart"/>
       <w:r>
         <w:rPr>
           <w:rFonts w:ascii="Lucida Console" w:hAnsi="Lucida Console" w:cs="Lucida Console"/>
@@ -1677,7 +1736,17 @@
           <w:szCs w:val="20"/>
           <w:lang w:val="en-US"/>
         </w:rPr>
-        <w:t>();</w:t>
+        <w:t>(</w:t>
+      </w:r>
+      <w:proofErr w:type="gramEnd"/>
+      <w:r>
+        <w:rPr>
+          <w:rFonts w:ascii="Lucida Console" w:hAnsi="Lucida Console" w:cs="Lucida Console"/>
+          <w:sz w:val="20"/>
+          <w:szCs w:val="20"/>
+          <w:lang w:val="en-US"/>
+        </w:rPr>
+        <w:t>);</w:t>
       </w:r>
     </w:p>
     <w:p>
@@ -2047,7 +2116,27 @@
           <w:szCs w:val="20"/>
           <w:lang w:val="en-US"/>
         </w:rPr>
-        <w:t xml:space="preserve"> = new PDO("</w:t>
+        <w:t xml:space="preserve"> = new </w:t>
+      </w:r>
+      <w:proofErr w:type="gramStart"/>
+      <w:r>
+        <w:rPr>
+          <w:rFonts w:ascii="Lucida Console" w:hAnsi="Lucida Console" w:cs="Lucida Console"/>
+          <w:sz w:val="20"/>
+          <w:szCs w:val="20"/>
+          <w:lang w:val="en-US"/>
+        </w:rPr>
+        <w:t>PDO(</w:t>
+      </w:r>
+      <w:proofErr w:type="gramEnd"/>
+      <w:r>
+        <w:rPr>
+          <w:rFonts w:ascii="Lucida Console" w:hAnsi="Lucida Console" w:cs="Lucida Console"/>
+          <w:sz w:val="20"/>
+          <w:szCs w:val="20"/>
+          <w:lang w:val="en-US"/>
+        </w:rPr>
+        <w:t>"</w:t>
       </w:r>
       <w:proofErr w:type="spellStart"/>
       <w:r>
@@ -2313,6 +2402,7 @@
         <w:t>$e-&gt;</w:t>
       </w:r>
       <w:proofErr w:type="spellStart"/>
+      <w:proofErr w:type="gramStart"/>
       <w:r>
         <w:rPr>
           <w:rFonts w:ascii="Lucida Console" w:hAnsi="Lucida Console" w:cs="Lucida Console"/>
@@ -2330,7 +2420,17 @@
           <w:szCs w:val="20"/>
           <w:lang w:val="en-US"/>
         </w:rPr>
-        <w:t>()</w:t>
+        <w:t>(</w:t>
+      </w:r>
+      <w:proofErr w:type="gramEnd"/>
+      <w:r>
+        <w:rPr>
+          <w:rFonts w:ascii="Lucida Console" w:hAnsi="Lucida Console" w:cs="Lucida Console"/>
+          <w:sz w:val="20"/>
+          <w:szCs w:val="20"/>
+          <w:lang w:val="en-US"/>
+        </w:rPr>
+        <w:t>)</w:t>
       </w:r>
       <w:r>
         <w:rPr>
@@ -2727,7 +2827,27 @@
           <w:szCs w:val="20"/>
           <w:lang w:val="en-US"/>
         </w:rPr>
-        <w:t>$tables = array();</w:t>
+        <w:t xml:space="preserve">$tables = </w:t>
+      </w:r>
+      <w:proofErr w:type="gramStart"/>
+      <w:r>
+        <w:rPr>
+          <w:rFonts w:ascii="Lucida Console" w:hAnsi="Lucida Console" w:cs="Lucida Console"/>
+          <w:sz w:val="20"/>
+          <w:szCs w:val="20"/>
+          <w:lang w:val="en-US"/>
+        </w:rPr>
+        <w:t>array(</w:t>
+      </w:r>
+      <w:proofErr w:type="gramEnd"/>
+      <w:r>
+        <w:rPr>
+          <w:rFonts w:ascii="Lucida Console" w:hAnsi="Lucida Console" w:cs="Lucida Console"/>
+          <w:sz w:val="20"/>
+          <w:szCs w:val="20"/>
+          <w:lang w:val="en-US"/>
+        </w:rPr>
+        <w:t>);</w:t>
       </w:r>
     </w:p>
     <w:p>
@@ -2778,7 +2898,7 @@
           <w:lang w:val="en-US"/>
         </w:rPr>
       </w:pPr>
-      <w:bookmarkStart w:id="2" w:name="_Hlk2678603"/>
+      <w:bookmarkStart w:id="1" w:name="_Hlk2678603"/>
       <w:r>
         <w:rPr>
           <w:rFonts w:ascii="Lucida Console" w:hAnsi="Lucida Console" w:cs="Lucida Console"/>
@@ -2806,7 +2926,27 @@
           <w:szCs w:val="20"/>
           <w:lang w:val="en-US"/>
         </w:rPr>
-        <w:t>-&gt;query("SHOW TABLES");</w:t>
+        <w:t>-&gt;</w:t>
+      </w:r>
+      <w:proofErr w:type="gramStart"/>
+      <w:r>
+        <w:rPr>
+          <w:rFonts w:ascii="Lucida Console" w:hAnsi="Lucida Console" w:cs="Lucida Console"/>
+          <w:sz w:val="20"/>
+          <w:szCs w:val="20"/>
+          <w:lang w:val="en-US"/>
+        </w:rPr>
+        <w:t>query(</w:t>
+      </w:r>
+      <w:proofErr w:type="gramEnd"/>
+      <w:r>
+        <w:rPr>
+          <w:rFonts w:ascii="Lucida Console" w:hAnsi="Lucida Console" w:cs="Lucida Console"/>
+          <w:sz w:val="20"/>
+          <w:szCs w:val="20"/>
+          <w:lang w:val="en-US"/>
+        </w:rPr>
+        <w:t>"SHOW TABLES");</w:t>
       </w:r>
     </w:p>
     <w:p>
@@ -2857,16 +2997,36 @@
           <w:lang w:val="en-US"/>
         </w:rPr>
       </w:pPr>
-      <w:bookmarkStart w:id="3" w:name="_Hlk2678783"/>
-      <w:bookmarkEnd w:id="2"/>
-      <w:r>
-        <w:rPr>
-          <w:rFonts w:ascii="Lucida Console" w:hAnsi="Lucida Console" w:cs="Lucida Console"/>
-          <w:sz w:val="20"/>
-          <w:szCs w:val="20"/>
-          <w:lang w:val="en-US"/>
-        </w:rPr>
-        <w:t>while ($row = $result-&gt;fetch(PDO::FETCH_NUM)){</w:t>
+      <w:bookmarkStart w:id="2" w:name="_Hlk2678783"/>
+      <w:bookmarkEnd w:id="1"/>
+      <w:r>
+        <w:rPr>
+          <w:rFonts w:ascii="Lucida Console" w:hAnsi="Lucida Console" w:cs="Lucida Console"/>
+          <w:sz w:val="20"/>
+          <w:szCs w:val="20"/>
+          <w:lang w:val="en-US"/>
+        </w:rPr>
+        <w:t>while ($row = $result-&gt;</w:t>
+      </w:r>
+      <w:proofErr w:type="gramStart"/>
+      <w:r>
+        <w:rPr>
+          <w:rFonts w:ascii="Lucida Console" w:hAnsi="Lucida Console" w:cs="Lucida Console"/>
+          <w:sz w:val="20"/>
+          <w:szCs w:val="20"/>
+          <w:lang w:val="en-US"/>
+        </w:rPr>
+        <w:t>fetch(</w:t>
+      </w:r>
+      <w:proofErr w:type="gramEnd"/>
+      <w:r>
+        <w:rPr>
+          <w:rFonts w:ascii="Lucida Console" w:hAnsi="Lucida Console" w:cs="Lucida Console"/>
+          <w:sz w:val="20"/>
+          <w:szCs w:val="20"/>
+          <w:lang w:val="en-US"/>
+        </w:rPr>
+        <w:t>PDO::FETCH_NUM)){</w:t>
       </w:r>
     </w:p>
     <w:p>
@@ -2924,7 +3084,27 @@
           <w:szCs w:val="20"/>
           <w:lang w:val="en-US"/>
         </w:rPr>
-        <w:t xml:space="preserve">  $tables[] =</w:t>
+        <w:t xml:space="preserve">  $</w:t>
+      </w:r>
+      <w:proofErr w:type="gramStart"/>
+      <w:r>
+        <w:rPr>
+          <w:rFonts w:ascii="Lucida Console" w:hAnsi="Lucida Console" w:cs="Lucida Console"/>
+          <w:sz w:val="20"/>
+          <w:szCs w:val="20"/>
+          <w:lang w:val="en-US"/>
+        </w:rPr>
+        <w:t>tables[</w:t>
+      </w:r>
+      <w:proofErr w:type="gramEnd"/>
+      <w:r>
+        <w:rPr>
+          <w:rFonts w:ascii="Lucida Console" w:hAnsi="Lucida Console" w:cs="Lucida Console"/>
+          <w:sz w:val="20"/>
+          <w:szCs w:val="20"/>
+          <w:lang w:val="en-US"/>
+        </w:rPr>
+        <w:t>] =</w:t>
       </w:r>
       <w:r>
         <w:rPr>
@@ -3003,7 +3183,7 @@
         <w:t>}</w:t>
       </w:r>
     </w:p>
-    <w:bookmarkEnd w:id="3"/>
+    <w:bookmarkEnd w:id="2"/>
     <w:p>
       <w:pPr>
         <w:tabs>
@@ -3101,7 +3281,7 @@
           <w:lang w:val="en-US"/>
         </w:rPr>
       </w:pPr>
-      <w:bookmarkStart w:id="4" w:name="_Hlk2678826"/>
+      <w:bookmarkStart w:id="3" w:name="_Hlk2678826"/>
       <w:r>
         <w:rPr>
           <w:rFonts w:ascii="Lucida Console" w:hAnsi="Lucida Console" w:cs="Lucida Console"/>
@@ -3180,7 +3360,7 @@
           <w:lang w:val="en-US"/>
         </w:rPr>
       </w:pPr>
-      <w:bookmarkStart w:id="5" w:name="_Hlk2845090"/>
+      <w:bookmarkStart w:id="4" w:name="_Hlk2845090"/>
       <w:r>
         <w:rPr>
           <w:rFonts w:ascii="Lucida Console" w:hAnsi="Lucida Console" w:cs="Lucida Console"/>
@@ -3211,8 +3391,8 @@
         <w:t xml:space="preserve"> = null;</w:t>
       </w:r>
     </w:p>
+    <w:bookmarkEnd w:id="3"/>
     <w:bookmarkEnd w:id="4"/>
-    <w:bookmarkEnd w:id="5"/>
     <w:p>
       <w:pPr>
         <w:tabs>
@@ -3496,7 +3676,27 @@
           <w:szCs w:val="20"/>
           <w:lang w:val="en-US"/>
         </w:rPr>
-        <w:t xml:space="preserve"> = new PDO("</w:t>
+        <w:t xml:space="preserve"> = new </w:t>
+      </w:r>
+      <w:proofErr w:type="gramStart"/>
+      <w:r>
+        <w:rPr>
+          <w:rFonts w:ascii="Lucida Console" w:hAnsi="Lucida Console" w:cs="Lucida Console"/>
+          <w:sz w:val="20"/>
+          <w:szCs w:val="20"/>
+          <w:lang w:val="en-US"/>
+        </w:rPr>
+        <w:t>PDO(</w:t>
+      </w:r>
+      <w:proofErr w:type="gramEnd"/>
+      <w:r>
+        <w:rPr>
+          <w:rFonts w:ascii="Lucida Console" w:hAnsi="Lucida Console" w:cs="Lucida Console"/>
+          <w:sz w:val="20"/>
+          <w:szCs w:val="20"/>
+          <w:lang w:val="en-US"/>
+        </w:rPr>
+        <w:t>"</w:t>
       </w:r>
       <w:proofErr w:type="spellStart"/>
       <w:r>
@@ -3653,7 +3853,27 @@
           <w:szCs w:val="20"/>
           <w:lang w:val="en-US"/>
         </w:rPr>
-        <w:t>-&gt;query("SHOW TABLES");</w:t>
+        <w:t>-&gt;</w:t>
+      </w:r>
+      <w:proofErr w:type="gramStart"/>
+      <w:r>
+        <w:rPr>
+          <w:rFonts w:ascii="Lucida Console" w:hAnsi="Lucida Console" w:cs="Lucida Console"/>
+          <w:sz w:val="20"/>
+          <w:szCs w:val="20"/>
+          <w:lang w:val="en-US"/>
+        </w:rPr>
+        <w:t>query(</w:t>
+      </w:r>
+      <w:proofErr w:type="gramEnd"/>
+      <w:r>
+        <w:rPr>
+          <w:rFonts w:ascii="Lucida Console" w:hAnsi="Lucida Console" w:cs="Lucida Console"/>
+          <w:sz w:val="20"/>
+          <w:szCs w:val="20"/>
+          <w:lang w:val="en-US"/>
+        </w:rPr>
+        <w:t>"SHOW TABLES");</w:t>
       </w:r>
     </w:p>
     <w:p/>
@@ -3731,7 +3951,27 @@
           <w:szCs w:val="20"/>
           <w:lang w:val="en-US"/>
         </w:rPr>
-        <w:t>while ($row = $result-&gt;fetch(PDO::FETCH_NUM)){</w:t>
+        <w:t>while ($row = $result-&gt;</w:t>
+      </w:r>
+      <w:proofErr w:type="gramStart"/>
+      <w:r>
+        <w:rPr>
+          <w:rFonts w:ascii="Lucida Console" w:hAnsi="Lucida Console" w:cs="Lucida Console"/>
+          <w:sz w:val="20"/>
+          <w:szCs w:val="20"/>
+          <w:lang w:val="en-US"/>
+        </w:rPr>
+        <w:t>fetch(</w:t>
+      </w:r>
+      <w:proofErr w:type="gramEnd"/>
+      <w:r>
+        <w:rPr>
+          <w:rFonts w:ascii="Lucida Console" w:hAnsi="Lucida Console" w:cs="Lucida Console"/>
+          <w:sz w:val="20"/>
+          <w:szCs w:val="20"/>
+          <w:lang w:val="en-US"/>
+        </w:rPr>
+        <w:t>PDO::FETCH_NUM)){</w:t>
       </w:r>
     </w:p>
     <w:p>
@@ -3789,7 +4029,27 @@
           <w:szCs w:val="20"/>
           <w:lang w:val="en-US"/>
         </w:rPr>
-        <w:t xml:space="preserve">  $tables[] =</w:t>
+        <w:t xml:space="preserve">  $</w:t>
+      </w:r>
+      <w:proofErr w:type="gramStart"/>
+      <w:r>
+        <w:rPr>
+          <w:rFonts w:ascii="Lucida Console" w:hAnsi="Lucida Console" w:cs="Lucida Console"/>
+          <w:sz w:val="20"/>
+          <w:szCs w:val="20"/>
+          <w:lang w:val="en-US"/>
+        </w:rPr>
+        <w:t>tables[</w:t>
+      </w:r>
+      <w:proofErr w:type="gramEnd"/>
+      <w:r>
+        <w:rPr>
+          <w:rFonts w:ascii="Lucida Console" w:hAnsi="Lucida Console" w:cs="Lucida Console"/>
+          <w:sz w:val="20"/>
+          <w:szCs w:val="20"/>
+          <w:lang w:val="en-US"/>
+        </w:rPr>
+        <w:t>] =</w:t>
       </w:r>
       <w:r>
         <w:rPr>
@@ -4152,7 +4412,7 @@
       <w:r>
         <w:t>.</w:t>
       </w:r>
-      <w:bookmarkStart w:id="6" w:name="_Hlk2856221"/>
+      <w:bookmarkStart w:id="5" w:name="_Hlk2856221"/>
     </w:p>
     <w:p>
       <w:pPr>
@@ -4178,8 +4438,14 @@
           <w:numId w:val="1"/>
         </w:numPr>
         <w:ind w:left="927"/>
-      </w:pPr>
-      <w:r>
+        <w:rPr>
+          <w:strike/>
+        </w:rPr>
+      </w:pPr>
+      <w:r>
+        <w:rPr>
+          <w:strike/>
+        </w:rPr>
         <w:t>Create a php file using the code above.</w:t>
       </w:r>
     </w:p>
@@ -4191,8 +4457,14 @@
           <w:numId w:val="1"/>
         </w:numPr>
         <w:ind w:left="927"/>
-      </w:pPr>
-      <w:r>
+        <w:rPr>
+          <w:strike/>
+        </w:rPr>
+      </w:pPr>
+      <w:r>
+        <w:rPr>
+          <w:strike/>
+        </w:rPr>
         <w:t>Create an HTML file to call the php and display the results.</w:t>
       </w:r>
     </w:p>
@@ -4204,11 +4476,20 @@
           <w:numId w:val="1"/>
         </w:numPr>
         <w:ind w:left="927"/>
-      </w:pPr>
-      <w:r>
+        <w:rPr>
+          <w:strike/>
+        </w:rPr>
+      </w:pPr>
+      <w:r>
+        <w:rPr>
+          <w:strike/>
+        </w:rPr>
         <w:t>Check the execution of the code</w:t>
       </w:r>
       <w:r>
+        <w:rPr>
+          <w:strike/>
+        </w:rPr>
         <w:t>.</w:t>
       </w:r>
     </w:p>
@@ -4220,17 +4501,32 @@
           <w:numId w:val="1"/>
         </w:numPr>
         <w:ind w:left="927"/>
-      </w:pPr>
-      <w:r>
+        <w:rPr>
+          <w:strike/>
+        </w:rPr>
+      </w:pPr>
+      <w:r>
+        <w:rPr>
+          <w:strike/>
+        </w:rPr>
         <w:t>Check that it correctly detect</w:t>
       </w:r>
       <w:r>
+        <w:rPr>
+          <w:strike/>
+        </w:rPr>
         <w:t>s connection errors</w:t>
       </w:r>
       <w:r>
+        <w:rPr>
+          <w:strike/>
+        </w:rPr>
         <w:t xml:space="preserve"> by changing your credentials to incorrect values</w:t>
       </w:r>
       <w:r>
+        <w:rPr>
+          <w:strike/>
+        </w:rPr>
         <w:t>.</w:t>
       </w:r>
     </w:p>
@@ -4295,7 +4591,7 @@
         </mc:AlternateContent>
       </w:r>
     </w:p>
-    <w:bookmarkEnd w:id="6"/>
+    <w:bookmarkEnd w:id="5"/>
     <w:p>
       <w:pPr>
         <w:pStyle w:val="Heading2"/>
@@ -4374,6 +4670,7 @@
           <w:lang w:val="en-US"/>
         </w:rPr>
       </w:pPr>
+      <w:proofErr w:type="gramStart"/>
       <w:r>
         <w:rPr>
           <w:rFonts w:ascii="Lucida Console" w:hAnsi="Lucida Console" w:cs="Lucida Console"/>
@@ -4394,6 +4691,7 @@
         <w:t>getJSON</w:t>
       </w:r>
       <w:proofErr w:type="spellEnd"/>
+      <w:proofErr w:type="gramEnd"/>
       <w:r>
         <w:rPr>
           <w:rFonts w:ascii="Lucida Console" w:hAnsi="Lucida Console" w:cs="Lucida Console"/>
@@ -4704,7 +5002,17 @@
           <w:szCs w:val="20"/>
           <w:lang w:val="en-US"/>
         </w:rPr>
-        <w:t>if (!</w:t>
+        <w:t xml:space="preserve">if </w:t>
+      </w:r>
+      <w:proofErr w:type="gramStart"/>
+      <w:r>
+        <w:rPr>
+          <w:rFonts w:ascii="Lucida Console" w:hAnsi="Lucida Console" w:cs="Lucida Console"/>
+          <w:sz w:val="20"/>
+          <w:szCs w:val="20"/>
+          <w:lang w:val="en-US"/>
+        </w:rPr>
+        <w:t>(!</w:t>
       </w:r>
       <w:proofErr w:type="spellStart"/>
       <w:r>
@@ -4717,6 +5025,7 @@
         <w:t>isset</w:t>
       </w:r>
       <w:proofErr w:type="spellEnd"/>
+      <w:proofErr w:type="gramEnd"/>
       <w:r>
         <w:rPr>
           <w:rFonts w:ascii="Lucida Console" w:hAnsi="Lucida Console" w:cs="Lucida Console"/>
@@ -4786,6 +5095,7 @@
         <w:t xml:space="preserve">$error = new </w:t>
       </w:r>
       <w:proofErr w:type="spellStart"/>
+      <w:proofErr w:type="gramStart"/>
       <w:r>
         <w:rPr>
           <w:rFonts w:ascii="Lucida Console" w:hAnsi="Lucida Console" w:cs="Lucida Console"/>
@@ -4803,7 +5113,17 @@
           <w:szCs w:val="20"/>
           <w:lang w:val="en-US"/>
         </w:rPr>
-        <w:t>();</w:t>
+        <w:t>(</w:t>
+      </w:r>
+      <w:proofErr w:type="gramEnd"/>
+      <w:r>
+        <w:rPr>
+          <w:rFonts w:ascii="Lucida Console" w:hAnsi="Lucida Console" w:cs="Lucida Console"/>
+          <w:sz w:val="20"/>
+          <w:szCs w:val="20"/>
+          <w:lang w:val="en-US"/>
+        </w:rPr>
+        <w:t>);</w:t>
       </w:r>
     </w:p>
     <w:p>
@@ -5174,7 +5494,27 @@
           <w:szCs w:val="20"/>
           <w:lang w:val="en-US"/>
         </w:rPr>
-        <w:t xml:space="preserve"> = new PDO("</w:t>
+        <w:t xml:space="preserve"> = new </w:t>
+      </w:r>
+      <w:proofErr w:type="gramStart"/>
+      <w:r>
+        <w:rPr>
+          <w:rFonts w:ascii="Lucida Console" w:hAnsi="Lucida Console" w:cs="Lucida Console"/>
+          <w:sz w:val="20"/>
+          <w:szCs w:val="20"/>
+          <w:lang w:val="en-US"/>
+        </w:rPr>
+        <w:t>PDO(</w:t>
+      </w:r>
+      <w:proofErr w:type="gramEnd"/>
+      <w:r>
+        <w:rPr>
+          <w:rFonts w:ascii="Lucida Console" w:hAnsi="Lucida Console" w:cs="Lucida Console"/>
+          <w:sz w:val="20"/>
+          <w:szCs w:val="20"/>
+          <w:lang w:val="en-US"/>
+        </w:rPr>
+        <w:t>"</w:t>
       </w:r>
       <w:proofErr w:type="spellStart"/>
       <w:r>
@@ -5979,7 +6319,27 @@
           <w:szCs w:val="20"/>
           <w:lang w:val="en-US"/>
         </w:rPr>
-        <w:t>-&gt;prepare("SELECT * FROM {$table}");</w:t>
+        <w:t>-&gt;</w:t>
+      </w:r>
+      <w:proofErr w:type="gramStart"/>
+      <w:r>
+        <w:rPr>
+          <w:rFonts w:ascii="Lucida Console" w:hAnsi="Lucida Console" w:cs="Lucida Console"/>
+          <w:sz w:val="20"/>
+          <w:szCs w:val="20"/>
+          <w:lang w:val="en-US"/>
+        </w:rPr>
+        <w:t>prepare(</w:t>
+      </w:r>
+      <w:proofErr w:type="gramEnd"/>
+      <w:r>
+        <w:rPr>
+          <w:rFonts w:ascii="Lucida Console" w:hAnsi="Lucida Console" w:cs="Lucida Console"/>
+          <w:sz w:val="20"/>
+          <w:szCs w:val="20"/>
+          <w:lang w:val="en-US"/>
+        </w:rPr>
+        <w:t>"SELECT * FROM {$table}");</w:t>
       </w:r>
     </w:p>
     <w:p>
@@ -6057,7 +6417,27 @@
           <w:szCs w:val="20"/>
           <w:lang w:val="en-US"/>
         </w:rPr>
-        <w:t>-&gt;execute();</w:t>
+        <w:t>-&gt;</w:t>
+      </w:r>
+      <w:proofErr w:type="gramStart"/>
+      <w:r>
+        <w:rPr>
+          <w:rFonts w:ascii="Lucida Console" w:hAnsi="Lucida Console" w:cs="Lucida Console"/>
+          <w:sz w:val="20"/>
+          <w:szCs w:val="20"/>
+          <w:lang w:val="en-US"/>
+        </w:rPr>
+        <w:t>execute(</w:t>
+      </w:r>
+      <w:proofErr w:type="gramEnd"/>
+      <w:r>
+        <w:rPr>
+          <w:rFonts w:ascii="Lucida Console" w:hAnsi="Lucida Console" w:cs="Lucida Console"/>
+          <w:sz w:val="20"/>
+          <w:szCs w:val="20"/>
+          <w:lang w:val="en-US"/>
+        </w:rPr>
+        <w:t>);</w:t>
       </w:r>
     </w:p>
     <w:p>
@@ -6157,7 +6537,7 @@
           <w:lang w:val="en-US"/>
         </w:rPr>
       </w:pPr>
-      <w:bookmarkStart w:id="7" w:name="_Hlk2855994"/>
+      <w:bookmarkStart w:id="6" w:name="_Hlk2855994"/>
       <w:r>
         <w:rPr>
           <w:rFonts w:ascii="Lucida Console" w:hAnsi="Lucida Console" w:cs="Lucida Console"/>
@@ -6188,6 +6568,7 @@
         <w:t>-&gt;</w:t>
       </w:r>
       <w:proofErr w:type="spellStart"/>
+      <w:proofErr w:type="gramStart"/>
       <w:r>
         <w:rPr>
           <w:rFonts w:ascii="Lucida Console" w:hAnsi="Lucida Console" w:cs="Lucida Console"/>
@@ -6205,10 +6586,20 @@
           <w:szCs w:val="20"/>
           <w:lang w:val="en-US"/>
         </w:rPr>
-        <w:t>() &gt; 0)</w:t>
-      </w:r>
-    </w:p>
-    <w:bookmarkEnd w:id="7"/>
+        <w:t>(</w:t>
+      </w:r>
+      <w:proofErr w:type="gramEnd"/>
+      <w:r>
+        <w:rPr>
+          <w:rFonts w:ascii="Lucida Console" w:hAnsi="Lucida Console" w:cs="Lucida Console"/>
+          <w:sz w:val="20"/>
+          <w:szCs w:val="20"/>
+          <w:lang w:val="en-US"/>
+        </w:rPr>
+        <w:t>) &gt; 0)</w:t>
+      </w:r>
+    </w:p>
+    <w:bookmarkEnd w:id="6"/>
     <w:p>
       <w:pPr>
         <w:tabs>
@@ -6369,7 +6760,27 @@
           <w:szCs w:val="20"/>
           <w:lang w:val="en-US"/>
         </w:rPr>
-        <w:t xml:space="preserve"> = array();</w:t>
+        <w:t xml:space="preserve"> = </w:t>
+      </w:r>
+      <w:proofErr w:type="gramStart"/>
+      <w:r>
+        <w:rPr>
+          <w:rFonts w:ascii="Lucida Console" w:hAnsi="Lucida Console" w:cs="Lucida Console"/>
+          <w:sz w:val="20"/>
+          <w:szCs w:val="20"/>
+          <w:lang w:val="en-US"/>
+        </w:rPr>
+        <w:t>array(</w:t>
+      </w:r>
+      <w:proofErr w:type="gramEnd"/>
+      <w:r>
+        <w:rPr>
+          <w:rFonts w:ascii="Lucida Console" w:hAnsi="Lucida Console" w:cs="Lucida Console"/>
+          <w:sz w:val="20"/>
+          <w:szCs w:val="20"/>
+          <w:lang w:val="en-US"/>
+        </w:rPr>
+        <w:t>);</w:t>
       </w:r>
     </w:p>
     <w:p>
@@ -6438,7 +6849,7 @@
         </w:rPr>
         <w:t xml:space="preserve">  </w:t>
       </w:r>
-      <w:bookmarkStart w:id="8" w:name="_Hlk2856018"/>
+      <w:bookmarkStart w:id="7" w:name="_Hlk2856018"/>
       <w:r>
         <w:rPr>
           <w:rFonts w:ascii="Lucida Console" w:hAnsi="Lucida Console" w:cs="Lucida Console"/>
@@ -6449,6 +6860,7 @@
         <w:t>$</w:t>
       </w:r>
       <w:proofErr w:type="spellStart"/>
+      <w:proofErr w:type="gramStart"/>
       <w:r>
         <w:rPr>
           <w:rFonts w:ascii="Lucida Console" w:hAnsi="Lucida Console" w:cs="Lucida Console"/>
@@ -6466,7 +6878,17 @@
           <w:szCs w:val="20"/>
           <w:lang w:val="en-US"/>
         </w:rPr>
-        <w:t>[] = $</w:t>
+        <w:t>[</w:t>
+      </w:r>
+      <w:proofErr w:type="gramEnd"/>
+      <w:r>
+        <w:rPr>
+          <w:rFonts w:ascii="Lucida Console" w:hAnsi="Lucida Console" w:cs="Lucida Console"/>
+          <w:sz w:val="20"/>
+          <w:szCs w:val="20"/>
+          <w:lang w:val="en-US"/>
+        </w:rPr>
+        <w:t>] = $</w:t>
       </w:r>
       <w:proofErr w:type="spellStart"/>
       <w:r>
@@ -6508,7 +6930,7 @@
         </w:rPr>
         <w:t>(PDO::FETCH_ASSOC);</w:t>
       </w:r>
-      <w:bookmarkEnd w:id="8"/>
+      <w:bookmarkEnd w:id="7"/>
     </w:p>
     <w:p>
       <w:pPr>
@@ -6576,7 +6998,7 @@
         </w:rPr>
         <w:t xml:space="preserve">  </w:t>
       </w:r>
-      <w:bookmarkStart w:id="9" w:name="_Hlk2856029"/>
+      <w:bookmarkStart w:id="8" w:name="_Hlk2856029"/>
       <w:r>
         <w:rPr>
           <w:rFonts w:ascii="Lucida Console" w:hAnsi="Lucida Console" w:cs="Lucida Console"/>
@@ -6626,7 +7048,7 @@
         </w:rPr>
         <w:t>);</w:t>
       </w:r>
-      <w:bookmarkEnd w:id="9"/>
+      <w:bookmarkEnd w:id="8"/>
     </w:p>
     <w:p>
       <w:pPr>
@@ -6954,7 +7376,27 @@
           <w:szCs w:val="20"/>
           <w:lang w:val="en-US"/>
         </w:rPr>
-        <w:t>$error-&gt;message = "The table: ".$table." contains no rows.";</w:t>
+        <w:t xml:space="preserve">$error-&gt;message = "The table: </w:t>
+      </w:r>
+      <w:proofErr w:type="gramStart"/>
+      <w:r>
+        <w:rPr>
+          <w:rFonts w:ascii="Lucida Console" w:hAnsi="Lucida Console" w:cs="Lucida Console"/>
+          <w:sz w:val="20"/>
+          <w:szCs w:val="20"/>
+          <w:lang w:val="en-US"/>
+        </w:rPr>
+        <w:t>".$</w:t>
+      </w:r>
+      <w:proofErr w:type="gramEnd"/>
+      <w:r>
+        <w:rPr>
+          <w:rFonts w:ascii="Lucida Console" w:hAnsi="Lucida Console" w:cs="Lucida Console"/>
+          <w:sz w:val="20"/>
+          <w:szCs w:val="20"/>
+          <w:lang w:val="en-US"/>
+        </w:rPr>
+        <w:t>table." contains no rows.";</w:t>
       </w:r>
     </w:p>
     <w:p>
@@ -7427,7 +7869,7 @@
       </w:pPr>
     </w:p>
     <w:p>
-      <w:bookmarkStart w:id="10" w:name="_Hlk2865856"/>
+      <w:bookmarkStart w:id="9" w:name="_Hlk2865856"/>
       <w:r>
         <w:t xml:space="preserve">The first part should look familiar, </w:t>
       </w:r>
@@ -7435,7 +7877,7 @@
         <w:t>mainly including the connection credentials and connecting to the database.</w:t>
       </w:r>
     </w:p>
-    <w:bookmarkEnd w:id="10"/>
+    <w:bookmarkEnd w:id="9"/>
     <w:p>
       <w:r>
         <w:t>We are then getting the table</w:t>
@@ -7641,16 +8083,29 @@
         <w:t>the</w:t>
       </w:r>
       <w:r>
-        <w:t xml:space="preserve"> table name from a select box</w:t>
-      </w:r>
-      <w:r>
-        <w:t>, but remember they could execute the php script directly through the browser</w:t>
+        <w:t xml:space="preserve"> table name from a select </w:t>
+      </w:r>
+      <w:proofErr w:type="gramStart"/>
+      <w:r>
+        <w:t>box</w:t>
+      </w:r>
+      <w:r>
+        <w:t>, but</w:t>
+      </w:r>
+      <w:proofErr w:type="gramEnd"/>
+      <w:r>
+        <w:t xml:space="preserve"> remember they could execute the php script directly through the browser</w:t>
       </w:r>
       <w:r>
         <w:t xml:space="preserve">. </w:t>
       </w:r>
-      <w:r>
-        <w:t>This is why we are using a prepared statement.</w:t>
+      <w:proofErr w:type="gramStart"/>
+      <w:r>
+        <w:t>This is why</w:t>
+      </w:r>
+      <w:proofErr w:type="gramEnd"/>
+      <w:r>
+        <w:t xml:space="preserve"> we are using a prepared statement.</w:t>
       </w:r>
       <w:r>
         <w:t xml:space="preserve"> </w:t>
@@ -7772,7 +8227,27 @@
           <w:szCs w:val="20"/>
           <w:lang w:val="en-US"/>
         </w:rPr>
-        <w:t>-&gt;prepare("SELECT * FROM {$table}");</w:t>
+        <w:t>-&gt;</w:t>
+      </w:r>
+      <w:proofErr w:type="gramStart"/>
+      <w:r>
+        <w:rPr>
+          <w:rFonts w:ascii="Lucida Console" w:hAnsi="Lucida Console" w:cs="Lucida Console"/>
+          <w:sz w:val="20"/>
+          <w:szCs w:val="20"/>
+          <w:lang w:val="en-US"/>
+        </w:rPr>
+        <w:t>prepare(</w:t>
+      </w:r>
+      <w:proofErr w:type="gramEnd"/>
+      <w:r>
+        <w:rPr>
+          <w:rFonts w:ascii="Lucida Console" w:hAnsi="Lucida Console" w:cs="Lucida Console"/>
+          <w:sz w:val="20"/>
+          <w:szCs w:val="20"/>
+          <w:lang w:val="en-US"/>
+        </w:rPr>
+        <w:t>"SELECT * FROM {$table}");</w:t>
       </w:r>
     </w:p>
     <w:p>
@@ -7907,7 +8382,27 @@
           <w:szCs w:val="20"/>
           <w:lang w:val="en-US"/>
         </w:rPr>
-        <w:t>-&gt;execute();</w:t>
+        <w:t>-&gt;</w:t>
+      </w:r>
+      <w:proofErr w:type="gramStart"/>
+      <w:r>
+        <w:rPr>
+          <w:rFonts w:ascii="Lucida Console" w:hAnsi="Lucida Console" w:cs="Lucida Console"/>
+          <w:sz w:val="20"/>
+          <w:szCs w:val="20"/>
+          <w:lang w:val="en-US"/>
+        </w:rPr>
+        <w:t>execute(</w:t>
+      </w:r>
+      <w:proofErr w:type="gramEnd"/>
+      <w:r>
+        <w:rPr>
+          <w:rFonts w:ascii="Lucida Console" w:hAnsi="Lucida Console" w:cs="Lucida Console"/>
+          <w:sz w:val="20"/>
+          <w:szCs w:val="20"/>
+          <w:lang w:val="en-US"/>
+        </w:rPr>
+        <w:t>);</w:t>
       </w:r>
     </w:p>
     <w:p>
@@ -8046,6 +8541,7 @@
         <w:t>-&gt;</w:t>
       </w:r>
       <w:proofErr w:type="spellStart"/>
+      <w:proofErr w:type="gramStart"/>
       <w:r>
         <w:rPr>
           <w:rFonts w:ascii="Lucida Console" w:hAnsi="Lucida Console" w:cs="Lucida Console"/>
@@ -8063,7 +8559,17 @@
           <w:szCs w:val="20"/>
           <w:lang w:val="en-US"/>
         </w:rPr>
-        <w:t>() &gt; 0)</w:t>
+        <w:t>(</w:t>
+      </w:r>
+      <w:proofErr w:type="gramEnd"/>
+      <w:r>
+        <w:rPr>
+          <w:rFonts w:ascii="Lucida Console" w:hAnsi="Lucida Console" w:cs="Lucida Console"/>
+          <w:sz w:val="20"/>
+          <w:szCs w:val="20"/>
+          <w:lang w:val="en-US"/>
+        </w:rPr>
+        <w:t>) &gt; 0)</w:t>
       </w:r>
     </w:p>
     <w:p>
@@ -8210,7 +8716,27 @@
           <w:szCs w:val="20"/>
           <w:lang w:val="en-US"/>
         </w:rPr>
-        <w:t xml:space="preserve"> = array();</w:t>
+        <w:t xml:space="preserve"> = </w:t>
+      </w:r>
+      <w:proofErr w:type="gramStart"/>
+      <w:r>
+        <w:rPr>
+          <w:rFonts w:ascii="Lucida Console" w:hAnsi="Lucida Console" w:cs="Lucida Console"/>
+          <w:sz w:val="20"/>
+          <w:szCs w:val="20"/>
+          <w:lang w:val="en-US"/>
+        </w:rPr>
+        <w:t>array(</w:t>
+      </w:r>
+      <w:proofErr w:type="gramEnd"/>
+      <w:r>
+        <w:rPr>
+          <w:rFonts w:ascii="Lucida Console" w:hAnsi="Lucida Console" w:cs="Lucida Console"/>
+          <w:sz w:val="20"/>
+          <w:szCs w:val="20"/>
+          <w:lang w:val="en-US"/>
+        </w:rPr>
+        <w:t>);</w:t>
       </w:r>
     </w:p>
     <w:p>
@@ -8331,6 +8857,7 @@
         <w:t>$</w:t>
       </w:r>
       <w:proofErr w:type="spellStart"/>
+      <w:proofErr w:type="gramStart"/>
       <w:r>
         <w:rPr>
           <w:rFonts w:ascii="Lucida Console" w:hAnsi="Lucida Console" w:cs="Lucida Console"/>
@@ -8348,7 +8875,17 @@
           <w:szCs w:val="20"/>
           <w:lang w:val="en-US"/>
         </w:rPr>
-        <w:t>[] = $</w:t>
+        <w:t>[</w:t>
+      </w:r>
+      <w:proofErr w:type="gramEnd"/>
+      <w:r>
+        <w:rPr>
+          <w:rFonts w:ascii="Lucida Console" w:hAnsi="Lucida Console" w:cs="Lucida Console"/>
+          <w:sz w:val="20"/>
+          <w:szCs w:val="20"/>
+          <w:lang w:val="en-US"/>
+        </w:rPr>
+        <w:t>] = $</w:t>
       </w:r>
       <w:proofErr w:type="spellStart"/>
       <w:r>
@@ -8607,9 +9144,11 @@
       </w:r>
     </w:p>
     <w:p>
+      <w:proofErr w:type="gramStart"/>
       <w:r>
         <w:t>Finally</w:t>
       </w:r>
+      <w:proofErr w:type="gramEnd"/>
       <w:r>
         <w:t xml:space="preserve"> we close the </w:t>
       </w:r>
@@ -8854,7 +9393,13 @@
         </w:numPr>
       </w:pPr>
       <w:r>
-        <w:t>Create a php file using the code above.</w:t>
+        <w:rPr>
+          <w:strike/>
+        </w:rPr>
+        <w:t>Create a php file using the code above</w:t>
+      </w:r>
+      <w:r>
+        <w:t>.</w:t>
       </w:r>
     </w:p>
     <w:p>
@@ -8866,7 +9411,13 @@
         </w:numPr>
       </w:pPr>
       <w:r>
-        <w:t>Create an HTML file to call the php and display the results.</w:t>
+        <w:rPr>
+          <w:strike/>
+        </w:rPr>
+        <w:t>Create an HTML file to call the php and display the results</w:t>
+      </w:r>
+      <w:r>
+        <w:t>.</w:t>
       </w:r>
     </w:p>
     <w:p>
@@ -8876,8 +9427,14 @@
           <w:ilvl w:val="0"/>
           <w:numId w:val="1"/>
         </w:numPr>
-      </w:pPr>
-      <w:r>
+        <w:rPr>
+          <w:strike/>
+        </w:rPr>
+      </w:pPr>
+      <w:r>
+        <w:rPr>
+          <w:strike/>
+        </w:rPr>
         <w:t>Check the execution of the code.</w:t>
       </w:r>
     </w:p>
@@ -9282,7 +9839,27 @@
           <w:szCs w:val="20"/>
           <w:lang w:val="en-US"/>
         </w:rPr>
-        <w:t xml:space="preserve"> = new Object();</w:t>
+        <w:t xml:space="preserve"> = new </w:t>
+      </w:r>
+      <w:proofErr w:type="gramStart"/>
+      <w:r>
+        <w:rPr>
+          <w:rFonts w:ascii="Lucida Console" w:hAnsi="Lucida Console" w:cs="Lucida Console"/>
+          <w:sz w:val="20"/>
+          <w:szCs w:val="20"/>
+          <w:lang w:val="en-US"/>
+        </w:rPr>
+        <w:t>Object(</w:t>
+      </w:r>
+      <w:proofErr w:type="gramEnd"/>
+      <w:r>
+        <w:rPr>
+          <w:rFonts w:ascii="Lucida Console" w:hAnsi="Lucida Console" w:cs="Lucida Console"/>
+          <w:sz w:val="20"/>
+          <w:szCs w:val="20"/>
+          <w:lang w:val="en-US"/>
+        </w:rPr>
+        <w:t>);</w:t>
       </w:r>
     </w:p>
     <w:p>
@@ -9803,6 +10380,7 @@
           <w:lang w:val="en-US"/>
         </w:rPr>
       </w:pPr>
+      <w:proofErr w:type="gramStart"/>
       <w:r>
         <w:rPr>
           <w:rFonts w:ascii="Lucida Console" w:hAnsi="Lucida Console" w:cs="Lucida Console"/>
@@ -9823,6 +10401,7 @@
         <w:t>getJSON</w:t>
       </w:r>
       <w:proofErr w:type="spellEnd"/>
+      <w:proofErr w:type="gramEnd"/>
       <w:r>
         <w:rPr>
           <w:rFonts w:ascii="Lucida Console" w:hAnsi="Lucida Console" w:cs="Lucida Console"/>
@@ -10096,7 +10675,17 @@
           <w:szCs w:val="20"/>
           <w:lang w:val="en-US"/>
         </w:rPr>
-        <w:t>if (!</w:t>
+        <w:t xml:space="preserve">if </w:t>
+      </w:r>
+      <w:proofErr w:type="gramStart"/>
+      <w:r>
+        <w:rPr>
+          <w:rFonts w:ascii="Lucida Console" w:hAnsi="Lucida Console" w:cs="Lucida Console"/>
+          <w:sz w:val="20"/>
+          <w:szCs w:val="20"/>
+          <w:lang w:val="en-US"/>
+        </w:rPr>
+        <w:t>(!</w:t>
       </w:r>
       <w:proofErr w:type="spellStart"/>
       <w:r>
@@ -10109,6 +10698,7 @@
         <w:t>isset</w:t>
       </w:r>
       <w:proofErr w:type="spellEnd"/>
+      <w:proofErr w:type="gramEnd"/>
       <w:r>
         <w:rPr>
           <w:rFonts w:ascii="Lucida Console" w:hAnsi="Lucida Console" w:cs="Lucida Console"/>
@@ -10178,6 +10768,7 @@
         <w:t xml:space="preserve">$error = new </w:t>
       </w:r>
       <w:proofErr w:type="spellStart"/>
+      <w:proofErr w:type="gramStart"/>
       <w:r>
         <w:rPr>
           <w:rFonts w:ascii="Lucida Console" w:hAnsi="Lucida Console" w:cs="Lucida Console"/>
@@ -10195,7 +10786,17 @@
           <w:szCs w:val="20"/>
           <w:lang w:val="en-US"/>
         </w:rPr>
-        <w:t>();</w:t>
+        <w:t>(</w:t>
+      </w:r>
+      <w:proofErr w:type="gramEnd"/>
+      <w:r>
+        <w:rPr>
+          <w:rFonts w:ascii="Lucida Console" w:hAnsi="Lucida Console" w:cs="Lucida Console"/>
+          <w:sz w:val="20"/>
+          <w:szCs w:val="20"/>
+          <w:lang w:val="en-US"/>
+        </w:rPr>
+        <w:t>);</w:t>
       </w:r>
     </w:p>
     <w:p>
@@ -10566,7 +11167,27 @@
           <w:szCs w:val="20"/>
           <w:lang w:val="en-US"/>
         </w:rPr>
-        <w:t xml:space="preserve"> = new PDO("</w:t>
+        <w:t xml:space="preserve"> = new </w:t>
+      </w:r>
+      <w:proofErr w:type="gramStart"/>
+      <w:r>
+        <w:rPr>
+          <w:rFonts w:ascii="Lucida Console" w:hAnsi="Lucida Console" w:cs="Lucida Console"/>
+          <w:sz w:val="20"/>
+          <w:szCs w:val="20"/>
+          <w:lang w:val="en-US"/>
+        </w:rPr>
+        <w:t>PDO(</w:t>
+      </w:r>
+      <w:proofErr w:type="gramEnd"/>
+      <w:r>
+        <w:rPr>
+          <w:rFonts w:ascii="Lucida Console" w:hAnsi="Lucida Console" w:cs="Lucida Console"/>
+          <w:sz w:val="20"/>
+          <w:szCs w:val="20"/>
+          <w:lang w:val="en-US"/>
+        </w:rPr>
+        <w:t>"</w:t>
       </w:r>
       <w:proofErr w:type="spellStart"/>
       <w:r>
@@ -10705,7 +11326,27 @@
           <w:szCs w:val="20"/>
           <w:lang w:val="en-US"/>
         </w:rPr>
-        <w:t xml:space="preserve"> = new PDO("</w:t>
+        <w:t xml:space="preserve"> = new </w:t>
+      </w:r>
+      <w:proofErr w:type="gramStart"/>
+      <w:r>
+        <w:rPr>
+          <w:rFonts w:ascii="Lucida Console" w:hAnsi="Lucida Console" w:cs="Lucida Console"/>
+          <w:sz w:val="20"/>
+          <w:szCs w:val="20"/>
+          <w:lang w:val="en-US"/>
+        </w:rPr>
+        <w:t>PDO(</w:t>
+      </w:r>
+      <w:proofErr w:type="gramEnd"/>
+      <w:r>
+        <w:rPr>
+          <w:rFonts w:ascii="Lucida Console" w:hAnsi="Lucida Console" w:cs="Lucida Console"/>
+          <w:sz w:val="20"/>
+          <w:szCs w:val="20"/>
+          <w:lang w:val="en-US"/>
+        </w:rPr>
+        <w:t>"</w:t>
       </w:r>
       <w:proofErr w:type="spellStart"/>
       <w:r>
@@ -11657,7 +12298,17 @@
           <w:szCs w:val="20"/>
           <w:lang w:val="en-US"/>
         </w:rPr>
-        <w:t>json_decode</w:t>
+        <w:t>json_</w:t>
+      </w:r>
+      <w:proofErr w:type="gramStart"/>
+      <w:r>
+        <w:rPr>
+          <w:rFonts w:ascii="Lucida Console" w:hAnsi="Lucida Console" w:cs="Lucida Console"/>
+          <w:sz w:val="20"/>
+          <w:szCs w:val="20"/>
+          <w:lang w:val="en-US"/>
+        </w:rPr>
+        <w:t>decode</w:t>
       </w:r>
       <w:proofErr w:type="spellEnd"/>
       <w:r>
@@ -11667,7 +12318,17 @@
           <w:szCs w:val="20"/>
           <w:lang w:val="en-US"/>
         </w:rPr>
-        <w:t>($</w:t>
+        <w:t>(</w:t>
+      </w:r>
+      <w:proofErr w:type="gramEnd"/>
+      <w:r>
+        <w:rPr>
+          <w:rFonts w:ascii="Lucida Console" w:hAnsi="Lucida Console" w:cs="Lucida Console"/>
+          <w:sz w:val="20"/>
+          <w:szCs w:val="20"/>
+          <w:lang w:val="en-US"/>
+        </w:rPr>
+        <w:t>$</w:t>
       </w:r>
       <w:proofErr w:type="spellStart"/>
       <w:r>
@@ -11794,7 +12455,27 @@
           <w:szCs w:val="20"/>
           <w:lang w:val="en-US"/>
         </w:rPr>
-        <w:t>$query = "INSERT INTO ".$table." (";</w:t>
+        <w:t xml:space="preserve">$query = "INSERT INTO </w:t>
+      </w:r>
+      <w:proofErr w:type="gramStart"/>
+      <w:r>
+        <w:rPr>
+          <w:rFonts w:ascii="Lucida Console" w:hAnsi="Lucida Console" w:cs="Lucida Console"/>
+          <w:sz w:val="20"/>
+          <w:szCs w:val="20"/>
+          <w:lang w:val="en-US"/>
+        </w:rPr>
+        <w:t>".$</w:t>
+      </w:r>
+      <w:proofErr w:type="gramEnd"/>
+      <w:r>
+        <w:rPr>
+          <w:rFonts w:ascii="Lucida Console" w:hAnsi="Lucida Console" w:cs="Lucida Console"/>
+          <w:sz w:val="20"/>
+          <w:szCs w:val="20"/>
+          <w:lang w:val="en-US"/>
+        </w:rPr>
+        <w:t>table." (";</w:t>
       </w:r>
     </w:p>
     <w:p>
@@ -11910,7 +12591,27 @@
           <w:szCs w:val="20"/>
           <w:lang w:val="en-US"/>
         </w:rPr>
-        <w:t>$values = array();</w:t>
+        <w:t xml:space="preserve">$values = </w:t>
+      </w:r>
+      <w:proofErr w:type="gramStart"/>
+      <w:r>
+        <w:rPr>
+          <w:rFonts w:ascii="Lucida Console" w:hAnsi="Lucida Console" w:cs="Lucida Console"/>
+          <w:sz w:val="20"/>
+          <w:szCs w:val="20"/>
+          <w:lang w:val="en-US"/>
+        </w:rPr>
+        <w:t>array(</w:t>
+      </w:r>
+      <w:proofErr w:type="gramEnd"/>
+      <w:r>
+        <w:rPr>
+          <w:rFonts w:ascii="Lucida Console" w:hAnsi="Lucida Console" w:cs="Lucida Console"/>
+          <w:sz w:val="20"/>
+          <w:szCs w:val="20"/>
+          <w:lang w:val="en-US"/>
+        </w:rPr>
+        <w:t>);</w:t>
       </w:r>
     </w:p>
     <w:p>
@@ -12010,14 +12711,25 @@
           <w:lang w:val="en-US"/>
         </w:rPr>
       </w:pPr>
-      <w:r>
-        <w:rPr>
-          <w:rFonts w:ascii="Lucida Console" w:hAnsi="Lucida Console" w:cs="Lucida Console"/>
-          <w:sz w:val="20"/>
-          <w:szCs w:val="20"/>
-          <w:lang w:val="en-US"/>
-        </w:rPr>
-        <w:t>foreach($</w:t>
+      <w:proofErr w:type="gramStart"/>
+      <w:r>
+        <w:rPr>
+          <w:rFonts w:ascii="Lucida Console" w:hAnsi="Lucida Console" w:cs="Lucida Console"/>
+          <w:sz w:val="20"/>
+          <w:szCs w:val="20"/>
+          <w:lang w:val="en-US"/>
+        </w:rPr>
+        <w:t>foreach(</w:t>
+      </w:r>
+      <w:proofErr w:type="gramEnd"/>
+      <w:r>
+        <w:rPr>
+          <w:rFonts w:ascii="Lucida Console" w:hAnsi="Lucida Console" w:cs="Lucida Console"/>
+          <w:sz w:val="20"/>
+          <w:szCs w:val="20"/>
+          <w:lang w:val="en-US"/>
+        </w:rPr>
+        <w:t>$</w:t>
       </w:r>
       <w:proofErr w:type="spellStart"/>
       <w:r>
@@ -12096,7 +12808,27 @@
           <w:lang w:val="en-US"/>
         </w:rPr>
         <w:tab/>
-        <w:t xml:space="preserve"> $query .= $key.",</w:t>
+        <w:t xml:space="preserve"> $</w:t>
+      </w:r>
+      <w:proofErr w:type="gramStart"/>
+      <w:r>
+        <w:rPr>
+          <w:rFonts w:ascii="Lucida Console" w:hAnsi="Lucida Console" w:cs="Lucida Console"/>
+          <w:sz w:val="20"/>
+          <w:szCs w:val="20"/>
+          <w:lang w:val="en-US"/>
+        </w:rPr>
+        <w:t>query .</w:t>
+      </w:r>
+      <w:proofErr w:type="gramEnd"/>
+      <w:r>
+        <w:rPr>
+          <w:rFonts w:ascii="Lucida Console" w:hAnsi="Lucida Console" w:cs="Lucida Console"/>
+          <w:sz w:val="20"/>
+          <w:szCs w:val="20"/>
+          <w:lang w:val="en-US"/>
+        </w:rPr>
+        <w:t>= $key.",</w:t>
       </w:r>
       <w:r>
         <w:rPr>
@@ -12173,7 +12905,27 @@
           <w:lang w:val="en-US"/>
         </w:rPr>
         <w:tab/>
-        <w:t xml:space="preserve"> $placeholder .= "?,</w:t>
+        <w:t xml:space="preserve"> $</w:t>
+      </w:r>
+      <w:proofErr w:type="gramStart"/>
+      <w:r>
+        <w:rPr>
+          <w:rFonts w:ascii="Lucida Console" w:hAnsi="Lucida Console" w:cs="Lucida Console"/>
+          <w:sz w:val="20"/>
+          <w:szCs w:val="20"/>
+          <w:lang w:val="en-US"/>
+        </w:rPr>
+        <w:t>placeholder .</w:t>
+      </w:r>
+      <w:proofErr w:type="gramEnd"/>
+      <w:r>
+        <w:rPr>
+          <w:rFonts w:ascii="Lucida Console" w:hAnsi="Lucida Console" w:cs="Lucida Console"/>
+          <w:sz w:val="20"/>
+          <w:szCs w:val="20"/>
+          <w:lang w:val="en-US"/>
+        </w:rPr>
+        <w:t>= "?,</w:t>
       </w:r>
       <w:r>
         <w:rPr>
@@ -12250,7 +13002,27 @@
           <w:lang w:val="en-US"/>
         </w:rPr>
         <w:tab/>
-        <w:t xml:space="preserve"> $values[] = $value;</w:t>
+        <w:t xml:space="preserve"> $</w:t>
+      </w:r>
+      <w:proofErr w:type="gramStart"/>
+      <w:r>
+        <w:rPr>
+          <w:rFonts w:ascii="Lucida Console" w:hAnsi="Lucida Console" w:cs="Lucida Console"/>
+          <w:sz w:val="20"/>
+          <w:szCs w:val="20"/>
+          <w:lang w:val="en-US"/>
+        </w:rPr>
+        <w:t>values[</w:t>
+      </w:r>
+      <w:proofErr w:type="gramEnd"/>
+      <w:r>
+        <w:rPr>
+          <w:rFonts w:ascii="Lucida Console" w:hAnsi="Lucida Console" w:cs="Lucida Console"/>
+          <w:sz w:val="20"/>
+          <w:szCs w:val="20"/>
+          <w:lang w:val="en-US"/>
+        </w:rPr>
+        <w:t>] = $value;</w:t>
       </w:r>
     </w:p>
     <w:p>
@@ -12418,6 +13190,7 @@
         <w:t xml:space="preserve">$query = </w:t>
       </w:r>
       <w:proofErr w:type="spellStart"/>
+      <w:proofErr w:type="gramStart"/>
       <w:r>
         <w:rPr>
           <w:rFonts w:ascii="Lucida Console" w:hAnsi="Lucida Console" w:cs="Lucida Console"/>
@@ -12435,7 +13208,17 @@
           <w:szCs w:val="20"/>
           <w:lang w:val="en-US"/>
         </w:rPr>
-        <w:t>($query, ',</w:t>
+        <w:t>(</w:t>
+      </w:r>
+      <w:proofErr w:type="gramEnd"/>
+      <w:r>
+        <w:rPr>
+          <w:rFonts w:ascii="Lucida Console" w:hAnsi="Lucida Console" w:cs="Lucida Console"/>
+          <w:sz w:val="20"/>
+          <w:szCs w:val="20"/>
+          <w:lang w:val="en-US"/>
+        </w:rPr>
+        <w:t>$query, ',</w:t>
       </w:r>
       <w:r>
         <w:rPr>
@@ -12514,6 +13297,7 @@
         <w:t xml:space="preserve">$placeholder = </w:t>
       </w:r>
       <w:proofErr w:type="spellStart"/>
+      <w:proofErr w:type="gramStart"/>
       <w:r>
         <w:rPr>
           <w:rFonts w:ascii="Lucida Console" w:hAnsi="Lucida Console" w:cs="Lucida Console"/>
@@ -12531,7 +13315,17 @@
           <w:szCs w:val="20"/>
           <w:lang w:val="en-US"/>
         </w:rPr>
-        <w:t>($placeholder, ',</w:t>
+        <w:t>(</w:t>
+      </w:r>
+      <w:proofErr w:type="gramEnd"/>
+      <w:r>
+        <w:rPr>
+          <w:rFonts w:ascii="Lucida Console" w:hAnsi="Lucida Console" w:cs="Lucida Console"/>
+          <w:sz w:val="20"/>
+          <w:szCs w:val="20"/>
+          <w:lang w:val="en-US"/>
+        </w:rPr>
+        <w:t>$placeholder, ',</w:t>
       </w:r>
       <w:r>
         <w:rPr>
@@ -12607,7 +13401,27 @@
           <w:szCs w:val="20"/>
           <w:lang w:val="en-US"/>
         </w:rPr>
-        <w:t>$query .= ") VALUES</w:t>
+        <w:t>$</w:t>
+      </w:r>
+      <w:proofErr w:type="gramStart"/>
+      <w:r>
+        <w:rPr>
+          <w:rFonts w:ascii="Lucida Console" w:hAnsi="Lucida Console" w:cs="Lucida Console"/>
+          <w:sz w:val="20"/>
+          <w:szCs w:val="20"/>
+          <w:lang w:val="en-US"/>
+        </w:rPr>
+        <w:t>query .</w:t>
+      </w:r>
+      <w:proofErr w:type="gramEnd"/>
+      <w:r>
+        <w:rPr>
+          <w:rFonts w:ascii="Lucida Console" w:hAnsi="Lucida Console" w:cs="Lucida Console"/>
+          <w:sz w:val="20"/>
+          <w:szCs w:val="20"/>
+          <w:lang w:val="en-US"/>
+        </w:rPr>
+        <w:t>= ") VALUES</w:t>
       </w:r>
       <w:r>
         <w:rPr>
@@ -13076,6 +13890,7 @@
         <w:t>-&gt;</w:t>
       </w:r>
       <w:proofErr w:type="spellStart"/>
+      <w:proofErr w:type="gramStart"/>
       <w:r>
         <w:rPr>
           <w:rFonts w:ascii="Lucida Console" w:hAnsi="Lucida Console" w:cs="Lucida Console"/>
@@ -13093,7 +13908,17 @@
           <w:szCs w:val="20"/>
           <w:lang w:val="en-US"/>
         </w:rPr>
-        <w:t>($counter, $</w:t>
+        <w:t>(</w:t>
+      </w:r>
+      <w:proofErr w:type="gramEnd"/>
+      <w:r>
+        <w:rPr>
+          <w:rFonts w:ascii="Lucida Console" w:hAnsi="Lucida Console" w:cs="Lucida Console"/>
+          <w:sz w:val="20"/>
+          <w:szCs w:val="20"/>
+          <w:lang w:val="en-US"/>
+        </w:rPr>
+        <w:t>$counter, $</w:t>
       </w:r>
       <w:proofErr w:type="spellStart"/>
       <w:r>
@@ -13374,7 +14199,27 @@
           <w:szCs w:val="20"/>
           <w:lang w:val="en-US"/>
         </w:rPr>
-        <w:t>-&gt;execute();</w:t>
+        <w:t>-&gt;</w:t>
+      </w:r>
+      <w:proofErr w:type="gramStart"/>
+      <w:r>
+        <w:rPr>
+          <w:rFonts w:ascii="Lucida Console" w:hAnsi="Lucida Console" w:cs="Lucida Console"/>
+          <w:sz w:val="20"/>
+          <w:szCs w:val="20"/>
+          <w:lang w:val="en-US"/>
+        </w:rPr>
+        <w:t>execute(</w:t>
+      </w:r>
+      <w:proofErr w:type="gramEnd"/>
+      <w:r>
+        <w:rPr>
+          <w:rFonts w:ascii="Lucida Console" w:hAnsi="Lucida Console" w:cs="Lucida Console"/>
+          <w:sz w:val="20"/>
+          <w:szCs w:val="20"/>
+          <w:lang w:val="en-US"/>
+        </w:rPr>
+        <w:t>);</w:t>
       </w:r>
     </w:p>
     <w:p>
@@ -13504,6 +14349,7 @@
         <w:t>-&gt;</w:t>
       </w:r>
       <w:proofErr w:type="spellStart"/>
+      <w:proofErr w:type="gramStart"/>
       <w:r>
         <w:rPr>
           <w:rFonts w:ascii="Lucida Console" w:hAnsi="Lucida Console" w:cs="Lucida Console"/>
@@ -13521,7 +14367,17 @@
           <w:szCs w:val="20"/>
           <w:lang w:val="en-US"/>
         </w:rPr>
-        <w:t>();</w:t>
+        <w:t>(</w:t>
+      </w:r>
+      <w:proofErr w:type="gramEnd"/>
+      <w:r>
+        <w:rPr>
+          <w:rFonts w:ascii="Lucida Console" w:hAnsi="Lucida Console" w:cs="Lucida Console"/>
+          <w:sz w:val="20"/>
+          <w:szCs w:val="20"/>
+          <w:lang w:val="en-US"/>
+        </w:rPr>
+        <w:t>);</w:t>
       </w:r>
     </w:p>
     <w:p>
@@ -13800,7 +14656,15 @@
     </w:p>
     <w:p>
       <w:r>
-        <w:t>We then get the table name, and get and decode the data we wish to add.</w:t>
+        <w:t xml:space="preserve">We then get the table </w:t>
+      </w:r>
+      <w:proofErr w:type="gramStart"/>
+      <w:r>
+        <w:t>name, and</w:t>
+      </w:r>
+      <w:proofErr w:type="gramEnd"/>
+      <w:r>
+        <w:t xml:space="preserve"> get and decode the data we wish to add.</w:t>
       </w:r>
     </w:p>
     <w:p>
@@ -14064,7 +14928,17 @@
           <w:szCs w:val="20"/>
           <w:lang w:val="en-US"/>
         </w:rPr>
-        <w:t>json_decode</w:t>
+        <w:t>json_</w:t>
+      </w:r>
+      <w:proofErr w:type="gramStart"/>
+      <w:r>
+        <w:rPr>
+          <w:rFonts w:ascii="Lucida Console" w:hAnsi="Lucida Console" w:cs="Lucida Console"/>
+          <w:sz w:val="20"/>
+          <w:szCs w:val="20"/>
+          <w:lang w:val="en-US"/>
+        </w:rPr>
+        <w:t>decode</w:t>
       </w:r>
       <w:proofErr w:type="spellEnd"/>
       <w:r>
@@ -14074,7 +14948,17 @@
           <w:szCs w:val="20"/>
           <w:lang w:val="en-US"/>
         </w:rPr>
-        <w:t>($</w:t>
+        <w:t>(</w:t>
+      </w:r>
+      <w:proofErr w:type="gramEnd"/>
+      <w:r>
+        <w:rPr>
+          <w:rFonts w:ascii="Lucida Console" w:hAnsi="Lucida Console" w:cs="Lucida Console"/>
+          <w:sz w:val="20"/>
+          <w:szCs w:val="20"/>
+          <w:lang w:val="en-US"/>
+        </w:rPr>
+        <w:t>$</w:t>
       </w:r>
       <w:proofErr w:type="spellStart"/>
       <w:r>
@@ -14346,7 +15230,27 @@
           <w:szCs w:val="20"/>
           <w:lang w:val="en-US"/>
         </w:rPr>
-        <w:t>$query = "INSERT INTO ".$table." (";</w:t>
+        <w:t xml:space="preserve">$query = "INSERT INTO </w:t>
+      </w:r>
+      <w:proofErr w:type="gramStart"/>
+      <w:r>
+        <w:rPr>
+          <w:rFonts w:ascii="Lucida Console" w:hAnsi="Lucida Console" w:cs="Lucida Console"/>
+          <w:sz w:val="20"/>
+          <w:szCs w:val="20"/>
+          <w:lang w:val="en-US"/>
+        </w:rPr>
+        <w:t>".$</w:t>
+      </w:r>
+      <w:proofErr w:type="gramEnd"/>
+      <w:r>
+        <w:rPr>
+          <w:rFonts w:ascii="Lucida Console" w:hAnsi="Lucida Console" w:cs="Lucida Console"/>
+          <w:sz w:val="20"/>
+          <w:szCs w:val="20"/>
+          <w:lang w:val="en-US"/>
+        </w:rPr>
+        <w:t>table." (";</w:t>
       </w:r>
     </w:p>
     <w:p>
@@ -14462,7 +15366,27 @@
           <w:szCs w:val="20"/>
           <w:lang w:val="en-US"/>
         </w:rPr>
-        <w:t>$values = array();</w:t>
+        <w:t xml:space="preserve">$values = </w:t>
+      </w:r>
+      <w:proofErr w:type="gramStart"/>
+      <w:r>
+        <w:rPr>
+          <w:rFonts w:ascii="Lucida Console" w:hAnsi="Lucida Console" w:cs="Lucida Console"/>
+          <w:sz w:val="20"/>
+          <w:szCs w:val="20"/>
+          <w:lang w:val="en-US"/>
+        </w:rPr>
+        <w:t>array(</w:t>
+      </w:r>
+      <w:proofErr w:type="gramEnd"/>
+      <w:r>
+        <w:rPr>
+          <w:rFonts w:ascii="Lucida Console" w:hAnsi="Lucida Console" w:cs="Lucida Console"/>
+          <w:sz w:val="20"/>
+          <w:szCs w:val="20"/>
+          <w:lang w:val="en-US"/>
+        </w:rPr>
+        <w:t>);</w:t>
       </w:r>
     </w:p>
     <w:p>
@@ -14540,7 +15464,7 @@
       <w:r>
         <w:t xml:space="preserve"> string is </w:t>
       </w:r>
-      <w:bookmarkStart w:id="11" w:name="_Hlk2868046"/>
+      <w:bookmarkStart w:id="10" w:name="_Hlk2868046"/>
       <w:r>
         <w:rPr>
           <w:rFonts w:ascii="Lucida Console" w:hAnsi="Lucida Console" w:cs="Lucida Console"/>
@@ -14562,7 +15486,7 @@
       <w:r>
         <w:t xml:space="preserve"> </w:t>
       </w:r>
-      <w:bookmarkEnd w:id="11"/>
+      <w:bookmarkEnd w:id="10"/>
       <w:r>
         <w:t>– remembering that our table is called 'test'</w:t>
       </w:r>
@@ -14810,7 +15734,26 @@
           <w:lang w:val="en-US"/>
         </w:rPr>
         <w:tab/>
-        <w:t>foreach($</w:t>
+      </w:r>
+      <w:proofErr w:type="gramStart"/>
+      <w:r>
+        <w:rPr>
+          <w:rFonts w:ascii="Lucida Console" w:hAnsi="Lucida Console" w:cs="Lucida Console"/>
+          <w:sz w:val="20"/>
+          <w:szCs w:val="20"/>
+          <w:lang w:val="en-US"/>
+        </w:rPr>
+        <w:t>foreach(</w:t>
+      </w:r>
+      <w:proofErr w:type="gramEnd"/>
+      <w:r>
+        <w:rPr>
+          <w:rFonts w:ascii="Lucida Console" w:hAnsi="Lucida Console" w:cs="Lucida Console"/>
+          <w:sz w:val="20"/>
+          <w:szCs w:val="20"/>
+          <w:lang w:val="en-US"/>
+        </w:rPr>
+        <w:t>$</w:t>
       </w:r>
       <w:proofErr w:type="spellStart"/>
       <w:r>
@@ -14889,7 +15832,27 @@
           <w:lang w:val="en-US"/>
         </w:rPr>
         <w:tab/>
-        <w:t xml:space="preserve">  $query .= $key.",</w:t>
+        <w:t xml:space="preserve">  $</w:t>
+      </w:r>
+      <w:proofErr w:type="gramStart"/>
+      <w:r>
+        <w:rPr>
+          <w:rFonts w:ascii="Lucida Console" w:hAnsi="Lucida Console" w:cs="Lucida Console"/>
+          <w:sz w:val="20"/>
+          <w:szCs w:val="20"/>
+          <w:lang w:val="en-US"/>
+        </w:rPr>
+        <w:t>query .</w:t>
+      </w:r>
+      <w:proofErr w:type="gramEnd"/>
+      <w:r>
+        <w:rPr>
+          <w:rFonts w:ascii="Lucida Console" w:hAnsi="Lucida Console" w:cs="Lucida Console"/>
+          <w:sz w:val="20"/>
+          <w:szCs w:val="20"/>
+          <w:lang w:val="en-US"/>
+        </w:rPr>
+        <w:t>= $key.",</w:t>
       </w:r>
       <w:r>
         <w:rPr>
@@ -14974,7 +15937,27 @@
           <w:szCs w:val="20"/>
           <w:lang w:val="en-US"/>
         </w:rPr>
-        <w:t>$placeholder .= "?,</w:t>
+        <w:t>$</w:t>
+      </w:r>
+      <w:proofErr w:type="gramStart"/>
+      <w:r>
+        <w:rPr>
+          <w:rFonts w:ascii="Lucida Console" w:hAnsi="Lucida Console" w:cs="Lucida Console"/>
+          <w:sz w:val="20"/>
+          <w:szCs w:val="20"/>
+          <w:lang w:val="en-US"/>
+        </w:rPr>
+        <w:t>placeholder .</w:t>
+      </w:r>
+      <w:proofErr w:type="gramEnd"/>
+      <w:r>
+        <w:rPr>
+          <w:rFonts w:ascii="Lucida Console" w:hAnsi="Lucida Console" w:cs="Lucida Console"/>
+          <w:sz w:val="20"/>
+          <w:szCs w:val="20"/>
+          <w:lang w:val="en-US"/>
+        </w:rPr>
+        <w:t>= "?,</w:t>
       </w:r>
       <w:r>
         <w:rPr>
@@ -15051,7 +16034,27 @@
           <w:lang w:val="en-US"/>
         </w:rPr>
         <w:tab/>
-        <w:t xml:space="preserve">  $values[] = $value;</w:t>
+        <w:t xml:space="preserve">  $</w:t>
+      </w:r>
+      <w:proofErr w:type="gramStart"/>
+      <w:r>
+        <w:rPr>
+          <w:rFonts w:ascii="Lucida Console" w:hAnsi="Lucida Console" w:cs="Lucida Console"/>
+          <w:sz w:val="20"/>
+          <w:szCs w:val="20"/>
+          <w:lang w:val="en-US"/>
+        </w:rPr>
+        <w:t>values[</w:t>
+      </w:r>
+      <w:proofErr w:type="gramEnd"/>
+      <w:r>
+        <w:rPr>
+          <w:rFonts w:ascii="Lucida Console" w:hAnsi="Lucida Console" w:cs="Lucida Console"/>
+          <w:sz w:val="20"/>
+          <w:szCs w:val="20"/>
+          <w:lang w:val="en-US"/>
+        </w:rPr>
+        <w:t>] = $value;</w:t>
       </w:r>
     </w:p>
     <w:p>
@@ -15176,7 +16179,7 @@
           <w:lang w:val="en-US"/>
         </w:rPr>
       </w:pPr>
-      <w:bookmarkStart w:id="12" w:name="_Hlk2868348"/>
+      <w:bookmarkStart w:id="11" w:name="_Hlk2868348"/>
       <w:r>
         <w:rPr>
           <w:rFonts w:ascii="Lucida Console" w:hAnsi="Lucida Console" w:cs="Lucida Console"/>
@@ -15229,6 +16232,7 @@
       <w:r>
         <w:t xml:space="preserve"> – is </w:t>
       </w:r>
+      <w:proofErr w:type="gramStart"/>
       <w:r>
         <w:rPr>
           <w:rFonts w:ascii="Lucida Console" w:hAnsi="Lucida Console" w:cs="Lucida Console"/>
@@ -15245,10 +16249,20 @@
           <w:szCs w:val="20"/>
           <w:lang w:val="en-US"/>
         </w:rPr>
-        <w:t>?, ?, ?, '</w:t>
-      </w:r>
-    </w:p>
-    <w:bookmarkEnd w:id="12"/>
+        <w:t>?,</w:t>
+      </w:r>
+      <w:proofErr w:type="gramEnd"/>
+      <w:r>
+        <w:rPr>
+          <w:rFonts w:ascii="Lucida Console" w:hAnsi="Lucida Console" w:cs="Lucida Console"/>
+          <w:sz w:val="20"/>
+          <w:szCs w:val="20"/>
+          <w:lang w:val="en-US"/>
+        </w:rPr>
+        <w:t xml:space="preserve"> ?, ?, '</w:t>
+      </w:r>
+    </w:p>
+    <w:bookmarkEnd w:id="11"/>
     <w:p>
       <w:pPr>
         <w:pStyle w:val="ListParagraph"/>
@@ -15459,6 +16473,7 @@
         <w:t xml:space="preserve">$query = </w:t>
       </w:r>
       <w:proofErr w:type="spellStart"/>
+      <w:proofErr w:type="gramStart"/>
       <w:r>
         <w:rPr>
           <w:rFonts w:ascii="Lucida Console" w:hAnsi="Lucida Console" w:cs="Lucida Console"/>
@@ -15476,7 +16491,17 @@
           <w:szCs w:val="20"/>
           <w:lang w:val="en-US"/>
         </w:rPr>
-        <w:t>($query, ',</w:t>
+        <w:t>(</w:t>
+      </w:r>
+      <w:proofErr w:type="gramEnd"/>
+      <w:r>
+        <w:rPr>
+          <w:rFonts w:ascii="Lucida Console" w:hAnsi="Lucida Console" w:cs="Lucida Console"/>
+          <w:sz w:val="20"/>
+          <w:szCs w:val="20"/>
+          <w:lang w:val="en-US"/>
+        </w:rPr>
+        <w:t>$query, ',</w:t>
       </w:r>
       <w:r>
         <w:rPr>
@@ -15556,6 +16581,7 @@
         <w:t xml:space="preserve">$placeholder = </w:t>
       </w:r>
       <w:proofErr w:type="spellStart"/>
+      <w:proofErr w:type="gramStart"/>
       <w:r>
         <w:rPr>
           <w:rFonts w:ascii="Lucida Console" w:hAnsi="Lucida Console" w:cs="Lucida Console"/>
@@ -15573,7 +16599,17 @@
           <w:szCs w:val="20"/>
           <w:lang w:val="en-US"/>
         </w:rPr>
-        <w:t>($placeholder, ',</w:t>
+        <w:t>(</w:t>
+      </w:r>
+      <w:proofErr w:type="gramEnd"/>
+      <w:r>
+        <w:rPr>
+          <w:rFonts w:ascii="Lucida Console" w:hAnsi="Lucida Console" w:cs="Lucida Console"/>
+          <w:sz w:val="20"/>
+          <w:szCs w:val="20"/>
+          <w:lang w:val="en-US"/>
+        </w:rPr>
+        <w:t>$placeholder, ',</w:t>
       </w:r>
       <w:r>
         <w:rPr>
@@ -15693,14 +16729,25 @@
       <w:r>
         <w:t xml:space="preserve"> – is </w:t>
       </w:r>
-      <w:r>
-        <w:rPr>
-          <w:rFonts w:ascii="Lucida Console" w:hAnsi="Lucida Console" w:cs="Lucida Console"/>
-          <w:sz w:val="20"/>
-          <w:szCs w:val="20"/>
-          <w:lang w:val="en-US"/>
-        </w:rPr>
-        <w:t>'?, ?, ?'</w:t>
+      <w:proofErr w:type="gramStart"/>
+      <w:r>
+        <w:rPr>
+          <w:rFonts w:ascii="Lucida Console" w:hAnsi="Lucida Console" w:cs="Lucida Console"/>
+          <w:sz w:val="20"/>
+          <w:szCs w:val="20"/>
+          <w:lang w:val="en-US"/>
+        </w:rPr>
+        <w:t>'?,</w:t>
+      </w:r>
+      <w:proofErr w:type="gramEnd"/>
+      <w:r>
+        <w:rPr>
+          <w:rFonts w:ascii="Lucida Console" w:hAnsi="Lucida Console" w:cs="Lucida Console"/>
+          <w:sz w:val="20"/>
+          <w:szCs w:val="20"/>
+          <w:lang w:val="en-US"/>
+        </w:rPr>
+        <w:t xml:space="preserve"> ?, ?'</w:t>
       </w:r>
     </w:p>
     <w:p>
@@ -15845,7 +16892,27 @@
           <w:lang w:val="en-US"/>
         </w:rPr>
         <w:tab/>
-        <w:t>$query .= ") VALUES</w:t>
+        <w:t>$</w:t>
+      </w:r>
+      <w:proofErr w:type="gramStart"/>
+      <w:r>
+        <w:rPr>
+          <w:rFonts w:ascii="Lucida Console" w:hAnsi="Lucida Console" w:cs="Lucida Console"/>
+          <w:sz w:val="20"/>
+          <w:szCs w:val="20"/>
+          <w:lang w:val="en-US"/>
+        </w:rPr>
+        <w:t>query .</w:t>
+      </w:r>
+      <w:proofErr w:type="gramEnd"/>
+      <w:r>
+        <w:rPr>
+          <w:rFonts w:ascii="Lucida Console" w:hAnsi="Lucida Console" w:cs="Lucida Console"/>
+          <w:sz w:val="20"/>
+          <w:szCs w:val="20"/>
+          <w:lang w:val="en-US"/>
+        </w:rPr>
+        <w:t>= ") VALUES</w:t>
       </w:r>
       <w:r>
         <w:rPr>
@@ -15951,16 +17018,36 @@
           <w:szCs w:val="20"/>
           <w:lang w:val="en-US"/>
         </w:rPr>
-        <w:t xml:space="preserve"> (</w:t>
-      </w:r>
-      <w:r>
-        <w:rPr>
-          <w:rFonts w:ascii="Lucida Console" w:hAnsi="Lucida Console" w:cs="Lucida Console"/>
-          <w:sz w:val="20"/>
-          <w:szCs w:val="20"/>
-          <w:lang w:val="en-US"/>
-        </w:rPr>
-        <w:t>?, ?, ?)'</w:t>
+        <w:t xml:space="preserve"> </w:t>
+      </w:r>
+      <w:proofErr w:type="gramStart"/>
+      <w:r>
+        <w:rPr>
+          <w:rFonts w:ascii="Lucida Console" w:hAnsi="Lucida Console" w:cs="Lucida Console"/>
+          <w:sz w:val="20"/>
+          <w:szCs w:val="20"/>
+          <w:lang w:val="en-US"/>
+        </w:rPr>
+        <w:t>(</w:t>
+      </w:r>
+      <w:r>
+        <w:rPr>
+          <w:rFonts w:ascii="Lucida Console" w:hAnsi="Lucida Console" w:cs="Lucida Console"/>
+          <w:sz w:val="20"/>
+          <w:szCs w:val="20"/>
+          <w:lang w:val="en-US"/>
+        </w:rPr>
+        <w:t>?,</w:t>
+      </w:r>
+      <w:proofErr w:type="gramEnd"/>
+      <w:r>
+        <w:rPr>
+          <w:rFonts w:ascii="Lucida Console" w:hAnsi="Lucida Console" w:cs="Lucida Console"/>
+          <w:sz w:val="20"/>
+          <w:szCs w:val="20"/>
+          <w:lang w:val="en-US"/>
+        </w:rPr>
+        <w:t xml:space="preserve"> ?, ?)'</w:t>
       </w:r>
     </w:p>
     <w:p>
@@ -15994,8 +17081,13 @@
       </w:r>
     </w:p>
     <w:p>
-      <w:r>
-        <w:t xml:space="preserve">So we can see that we have constructed a string containing </w:t>
+      <w:proofErr w:type="gramStart"/>
+      <w:r>
+        <w:t>So</w:t>
+      </w:r>
+      <w:proofErr w:type="gramEnd"/>
+      <w:r>
+        <w:t xml:space="preserve"> we can see that we have constructed a string containing </w:t>
       </w:r>
       <w:r>
         <w:t>our SQL, the appropriate table and column names and the correct number of placeholders. We also have the values which need to be bound to the placeholders</w:t>
@@ -16529,6 +17621,7 @@
         <w:t>-&gt;</w:t>
       </w:r>
       <w:proofErr w:type="spellStart"/>
+      <w:proofErr w:type="gramStart"/>
       <w:r>
         <w:rPr>
           <w:rFonts w:ascii="Lucida Console" w:hAnsi="Lucida Console" w:cs="Lucida Console"/>
@@ -16546,7 +17639,17 @@
           <w:szCs w:val="20"/>
           <w:lang w:val="en-US"/>
         </w:rPr>
-        <w:t>($counter, $</w:t>
+        <w:t>(</w:t>
+      </w:r>
+      <w:proofErr w:type="gramEnd"/>
+      <w:r>
+        <w:rPr>
+          <w:rFonts w:ascii="Lucida Console" w:hAnsi="Lucida Console" w:cs="Lucida Console"/>
+          <w:sz w:val="20"/>
+          <w:szCs w:val="20"/>
+          <w:lang w:val="en-US"/>
+        </w:rPr>
+        <w:t>$counter, $</w:t>
       </w:r>
       <w:proofErr w:type="spellStart"/>
       <w:r>
@@ -16886,7 +17989,27 @@
           <w:szCs w:val="20"/>
           <w:lang w:val="en-US"/>
         </w:rPr>
-        <w:t>-&gt;execute();</w:t>
+        <w:t>-&gt;</w:t>
+      </w:r>
+      <w:proofErr w:type="gramStart"/>
+      <w:r>
+        <w:rPr>
+          <w:rFonts w:ascii="Lucida Console" w:hAnsi="Lucida Console" w:cs="Lucida Console"/>
+          <w:sz w:val="20"/>
+          <w:szCs w:val="20"/>
+          <w:lang w:val="en-US"/>
+        </w:rPr>
+        <w:t>execute(</w:t>
+      </w:r>
+      <w:proofErr w:type="gramEnd"/>
+      <w:r>
+        <w:rPr>
+          <w:rFonts w:ascii="Lucida Console" w:hAnsi="Lucida Console" w:cs="Lucida Console"/>
+          <w:sz w:val="20"/>
+          <w:szCs w:val="20"/>
+          <w:lang w:val="en-US"/>
+        </w:rPr>
+        <w:t>);</w:t>
       </w:r>
     </w:p>
     <w:p>
@@ -16957,7 +18080,15 @@
     </w:p>
     <w:p>
       <w:r>
-        <w:t xml:space="preserve">It is worth noting that this is a very bare bones solution, particularly in regards to error checking. It might be useful to check that </w:t>
+        <w:t xml:space="preserve">It is worth noting that this is a very bare bones solution, particularly </w:t>
+      </w:r>
+      <w:proofErr w:type="gramStart"/>
+      <w:r>
+        <w:t>in regards to</w:t>
+      </w:r>
+      <w:proofErr w:type="gramEnd"/>
+      <w:r>
+        <w:t xml:space="preserve"> error checking. It might be useful to check that </w:t>
       </w:r>
       <w:r>
         <w:t>data has been passed,</w:t>
@@ -16993,8 +18124,14 @@
           <w:ilvl w:val="0"/>
           <w:numId w:val="1"/>
         </w:numPr>
-      </w:pPr>
-      <w:r>
+        <w:rPr>
+          <w:strike/>
+        </w:rPr>
+      </w:pPr>
+      <w:r>
+        <w:rPr>
+          <w:strike/>
+        </w:rPr>
         <w:lastRenderedPageBreak/>
         <w:t>Create a php file using the code above.</w:t>
       </w:r>
@@ -17006,8 +18143,14 @@
           <w:ilvl w:val="0"/>
           <w:numId w:val="1"/>
         </w:numPr>
-      </w:pPr>
-      <w:r>
+        <w:rPr>
+          <w:strike/>
+        </w:rPr>
+      </w:pPr>
+      <w:r>
+        <w:rPr>
+          <w:strike/>
+        </w:rPr>
         <w:t>Create an HTML file to call the php.</w:t>
       </w:r>
     </w:p>
@@ -17018,23 +18161,43 @@
           <w:ilvl w:val="0"/>
           <w:numId w:val="1"/>
         </w:numPr>
-      </w:pPr>
-      <w:r>
+        <w:rPr>
+          <w:strike/>
+        </w:rPr>
+      </w:pPr>
+      <w:bookmarkStart w:id="12" w:name="_GoBack"/>
+      <w:r>
+        <w:rPr>
+          <w:strike/>
+        </w:rPr>
         <w:t>Check the execution of the code</w:t>
       </w:r>
       <w:r>
+        <w:rPr>
+          <w:strike/>
+        </w:rPr>
         <w:t xml:space="preserve"> and that the data is inserted correctly into</w:t>
       </w:r>
       <w:r>
+        <w:rPr>
+          <w:strike/>
+        </w:rPr>
         <w:t xml:space="preserve"> different tables in</w:t>
       </w:r>
       <w:r>
+        <w:rPr>
+          <w:strike/>
+        </w:rPr>
         <w:t xml:space="preserve"> your database</w:t>
       </w:r>
       <w:r>
+        <w:rPr>
+          <w:strike/>
+        </w:rPr>
         <w:t>.</w:t>
       </w:r>
     </w:p>
+    <w:bookmarkEnd w:id="12"/>
     <w:p>
       <w:r>
         <w:rPr>
@@ -20813,7 +21976,7 @@
 </file>
 
 <file path=customXml/itemProps1.xml><?xml version="1.0" encoding="utf-8"?>
-<ds:datastoreItem xmlns:ds="http://schemas.openxmlformats.org/officeDocument/2006/customXml" ds:itemID="{5CCFD6DA-C8B7-43D8-9DA5-99E8F57B15B2}">
+<ds:datastoreItem xmlns:ds="http://schemas.openxmlformats.org/officeDocument/2006/customXml" ds:itemID="{734A1D6E-78B3-47E2-B31A-DAE9B647D07A}">
   <ds:schemaRefs>
     <ds:schemaRef ds:uri="http://schemas.openxmlformats.org/officeDocument/2006/bibliography"/>
   </ds:schemaRefs>

</xml_diff>